<commit_message>
Last Update 19-09-2018  0:54:53.40
</commit_message>
<xml_diff>
--- a/Slides/Unit 1/GE8151-U1-10-Guess an integer number in a range.docx
+++ b/Slides/Unit 1/GE8151-U1-10-Guess an integer number in a range.docx
@@ -6,19 +6,21 @@
       <w:pPr>
         <w:jc w:val="center"/>
         <w:rPr>
+          <w:rFonts w:ascii="Times New Roman" w:hAnsi="Times New Roman" w:cs="Times New Roman"/>
           <w:b/>
           <w:bCs/>
-          <w:sz w:val="34"/>
-          <w:szCs w:val="34"/>
+          <w:sz w:val="30"/>
+          <w:szCs w:val="30"/>
           <w:lang w:val="en-IN"/>
         </w:rPr>
       </w:pPr>
       <w:r>
         <w:rPr>
+          <w:rFonts w:ascii="Times New Roman" w:hAnsi="Times New Roman" w:cs="Times New Roman"/>
           <w:b/>
           <w:bCs/>
-          <w:sz w:val="34"/>
-          <w:szCs w:val="34"/>
+          <w:sz w:val="30"/>
+          <w:szCs w:val="30"/>
           <w:lang w:val="en-IN"/>
         </w:rPr>
         <w:t>Guess an integer number in a range</w:t>
@@ -27,10 +29,11 @@
     <w:p>
       <w:pPr>
         <w:rPr>
+          <w:rFonts w:ascii="Times New Roman" w:hAnsi="Times New Roman" w:cs="Times New Roman"/>
           <w:b/>
           <w:bCs/>
-          <w:sz w:val="34"/>
-          <w:szCs w:val="34"/>
+          <w:sz w:val="24"/>
+          <w:szCs w:val="24"/>
           <w:lang w:val="en-IN"/>
         </w:rPr>
       </w:pPr>
@@ -38,19 +41,25 @@
     <w:p>
       <w:pPr>
         <w:rPr>
+          <w:rFonts w:ascii="Times New Roman" w:hAnsi="Times New Roman" w:cs="Times New Roman"/>
           <w:b/>
           <w:bCs/>
-          <w:sz w:val="34"/>
-          <w:szCs w:val="34"/>
+          <w:i/>
+          <w:iCs/>
+          <w:sz w:val="28"/>
+          <w:szCs w:val="28"/>
           <w:lang w:val="en-IN"/>
         </w:rPr>
       </w:pPr>
       <w:r>
         <w:rPr>
+          <w:rFonts w:ascii="Times New Roman" w:hAnsi="Times New Roman" w:cs="Times New Roman"/>
           <w:b/>
           <w:bCs/>
-          <w:sz w:val="34"/>
-          <w:szCs w:val="34"/>
+          <w:i/>
+          <w:iCs/>
+          <w:sz w:val="28"/>
+          <w:szCs w:val="28"/>
           <w:lang w:val="en-IN"/>
         </w:rPr>
         <w:t>Algorithm</w:t>
@@ -59,8 +68,9 @@
     <w:p>
       <w:pPr>
         <w:rPr>
-          <w:sz w:val="34"/>
-          <w:szCs w:val="34"/>
+          <w:rFonts w:ascii="Times New Roman" w:hAnsi="Times New Roman" w:cs="Times New Roman"/>
+          <w:sz w:val="24"/>
+          <w:szCs w:val="24"/>
           <w:lang w:val="en-IN"/>
         </w:rPr>
       </w:pPr>
@@ -69,6 +79,14 @@
       <w:tblPr>
         <w:tblStyle w:val="TableGrid"/>
         <w:tblW w:w="0" w:type="auto"/>
+        <w:tblBorders>
+          <w:top w:val="none" w:sz="0" w:space="0" w:color="auto"/>
+          <w:left w:val="none" w:sz="0" w:space="0" w:color="auto"/>
+          <w:bottom w:val="none" w:sz="0" w:space="0" w:color="auto"/>
+          <w:right w:val="none" w:sz="0" w:space="0" w:color="auto"/>
+          <w:insideH w:val="none" w:sz="0" w:space="0" w:color="auto"/>
+          <w:insideV w:val="none" w:sz="0" w:space="0" w:color="auto"/>
+        </w:tblBorders>
         <w:tblLook w:val="04A0"/>
       </w:tblPr>
       <w:tblGrid>
@@ -83,19 +101,21 @@
           <w:p>
             <w:pPr>
               <w:rPr>
+                <w:rFonts w:ascii="Times New Roman" w:hAnsi="Times New Roman" w:cs="Times New Roman"/>
                 <w:b/>
                 <w:bCs/>
-                <w:sz w:val="34"/>
-                <w:szCs w:val="34"/>
+                <w:sz w:val="24"/>
+                <w:szCs w:val="24"/>
                 <w:lang w:val="en-IN"/>
               </w:rPr>
             </w:pPr>
             <w:r>
               <w:rPr>
+                <w:rFonts w:ascii="Times New Roman" w:hAnsi="Times New Roman" w:cs="Times New Roman"/>
                 <w:b/>
                 <w:bCs/>
-                <w:sz w:val="34"/>
-                <w:szCs w:val="34"/>
+                <w:sz w:val="24"/>
+                <w:szCs w:val="24"/>
                 <w:lang w:val="en-IN"/>
               </w:rPr>
               <w:t>Step 1</w:t>
@@ -109,15 +129,17 @@
           <w:p>
             <w:pPr>
               <w:rPr>
-                <w:sz w:val="34"/>
-                <w:szCs w:val="34"/>
+                <w:rFonts w:ascii="Times New Roman" w:hAnsi="Times New Roman" w:cs="Times New Roman"/>
+                <w:sz w:val="24"/>
+                <w:szCs w:val="24"/>
                 <w:lang w:val="en-IN"/>
               </w:rPr>
             </w:pPr>
             <w:r>
               <w:rPr>
-                <w:sz w:val="34"/>
-                <w:szCs w:val="34"/>
+                <w:rFonts w:ascii="Times New Roman" w:hAnsi="Times New Roman" w:cs="Times New Roman"/>
+                <w:sz w:val="24"/>
+                <w:szCs w:val="24"/>
                 <w:lang w:val="en-IN"/>
               </w:rPr>
               <w:t>Start Process</w:t>
@@ -133,19 +155,21 @@
           <w:p>
             <w:pPr>
               <w:rPr>
+                <w:rFonts w:ascii="Times New Roman" w:hAnsi="Times New Roman" w:cs="Times New Roman"/>
                 <w:b/>
                 <w:bCs/>
-                <w:sz w:val="34"/>
-                <w:szCs w:val="34"/>
+                <w:sz w:val="24"/>
+                <w:szCs w:val="24"/>
                 <w:lang w:val="en-IN"/>
               </w:rPr>
             </w:pPr>
             <w:r>
               <w:rPr>
+                <w:rFonts w:ascii="Times New Roman" w:hAnsi="Times New Roman" w:cs="Times New Roman"/>
                 <w:b/>
                 <w:bCs/>
-                <w:sz w:val="34"/>
-                <w:szCs w:val="34"/>
+                <w:sz w:val="24"/>
+                <w:szCs w:val="24"/>
                 <w:lang w:val="en-IN"/>
               </w:rPr>
               <w:t>Step 2</w:t>
@@ -159,15 +183,17 @@
           <w:p>
             <w:pPr>
               <w:rPr>
-                <w:sz w:val="34"/>
-                <w:szCs w:val="34"/>
+                <w:rFonts w:ascii="Times New Roman" w:hAnsi="Times New Roman" w:cs="Times New Roman"/>
+                <w:sz w:val="24"/>
+                <w:szCs w:val="24"/>
                 <w:lang w:val="en-IN"/>
               </w:rPr>
             </w:pPr>
             <w:r>
               <w:rPr>
-                <w:sz w:val="34"/>
-                <w:szCs w:val="34"/>
+                <w:rFonts w:ascii="Times New Roman" w:hAnsi="Times New Roman" w:cs="Times New Roman"/>
+                <w:sz w:val="24"/>
+                <w:szCs w:val="24"/>
                 <w:lang w:val="en-IN"/>
               </w:rPr>
               <w:t>Assign actual = 30</w:t>
@@ -183,19 +209,21 @@
           <w:p>
             <w:pPr>
               <w:rPr>
+                <w:rFonts w:ascii="Times New Roman" w:hAnsi="Times New Roman" w:cs="Times New Roman"/>
                 <w:b/>
                 <w:bCs/>
-                <w:sz w:val="34"/>
-                <w:szCs w:val="34"/>
+                <w:sz w:val="24"/>
+                <w:szCs w:val="24"/>
                 <w:lang w:val="en-IN"/>
               </w:rPr>
             </w:pPr>
             <w:r>
               <w:rPr>
+                <w:rFonts w:ascii="Times New Roman" w:hAnsi="Times New Roman" w:cs="Times New Roman"/>
                 <w:b/>
                 <w:bCs/>
-                <w:sz w:val="34"/>
-                <w:szCs w:val="34"/>
+                <w:sz w:val="24"/>
+                <w:szCs w:val="24"/>
                 <w:lang w:val="en-IN"/>
               </w:rPr>
               <w:t>Step 3</w:t>
@@ -209,15 +237,17 @@
           <w:p>
             <w:pPr>
               <w:rPr>
-                <w:sz w:val="34"/>
-                <w:szCs w:val="34"/>
+                <w:rFonts w:ascii="Times New Roman" w:hAnsi="Times New Roman" w:cs="Times New Roman"/>
+                <w:sz w:val="24"/>
+                <w:szCs w:val="24"/>
                 <w:lang w:val="en-IN"/>
               </w:rPr>
             </w:pPr>
             <w:r>
               <w:rPr>
-                <w:sz w:val="34"/>
-                <w:szCs w:val="34"/>
+                <w:rFonts w:ascii="Times New Roman" w:hAnsi="Times New Roman" w:cs="Times New Roman"/>
+                <w:sz w:val="24"/>
+                <w:szCs w:val="24"/>
                 <w:lang w:val="en-IN"/>
               </w:rPr>
               <w:t>Read guess from user</w:t>
@@ -233,19 +263,21 @@
           <w:p>
             <w:pPr>
               <w:rPr>
+                <w:rFonts w:ascii="Times New Roman" w:hAnsi="Times New Roman" w:cs="Times New Roman"/>
                 <w:b/>
                 <w:bCs/>
-                <w:sz w:val="34"/>
-                <w:szCs w:val="34"/>
+                <w:sz w:val="24"/>
+                <w:szCs w:val="24"/>
                 <w:lang w:val="en-IN"/>
               </w:rPr>
             </w:pPr>
             <w:r>
               <w:rPr>
+                <w:rFonts w:ascii="Times New Roman" w:hAnsi="Times New Roman" w:cs="Times New Roman"/>
                 <w:b/>
                 <w:bCs/>
-                <w:sz w:val="34"/>
-                <w:szCs w:val="34"/>
+                <w:sz w:val="24"/>
+                <w:szCs w:val="24"/>
                 <w:lang w:val="en-IN"/>
               </w:rPr>
               <w:t>Step 4</w:t>
@@ -259,44 +291,20 @@
           <w:p>
             <w:pPr>
               <w:rPr>
-                <w:sz w:val="34"/>
-                <w:szCs w:val="34"/>
+                <w:rFonts w:ascii="Times New Roman" w:hAnsi="Times New Roman" w:cs="Times New Roman"/>
+                <w:sz w:val="24"/>
+                <w:szCs w:val="24"/>
                 <w:lang w:val="en-IN"/>
               </w:rPr>
             </w:pPr>
             <w:r>
               <w:rPr>
-                <w:sz w:val="34"/>
-                <w:szCs w:val="34"/>
+                <w:rFonts w:ascii="Times New Roman" w:hAnsi="Times New Roman" w:cs="Times New Roman"/>
+                <w:sz w:val="24"/>
+                <w:szCs w:val="24"/>
                 <w:lang w:val="en-IN"/>
               </w:rPr>
-              <w:t xml:space="preserve">If actual is equal to guess then </w:t>
-            </w:r>
-            <w:proofErr w:type="spellStart"/>
-            <w:r>
-              <w:rPr>
-                <w:sz w:val="34"/>
-                <w:szCs w:val="34"/>
-                <w:lang w:val="en-IN"/>
-              </w:rPr>
-              <w:t>goto</w:t>
-            </w:r>
-            <w:proofErr w:type="spellEnd"/>
-            <w:r>
-              <w:rPr>
-                <w:sz w:val="34"/>
-                <w:szCs w:val="34"/>
-                <w:lang w:val="en-IN"/>
-              </w:rPr>
-              <w:t xml:space="preserve"> Step</w:t>
-            </w:r>
-            <w:r>
-              <w:rPr>
-                <w:sz w:val="34"/>
-                <w:szCs w:val="34"/>
-                <w:lang w:val="en-IN"/>
-              </w:rPr>
-              <w:t xml:space="preserve"> 8</w:t>
+              <w:t>If actual is equal to guess then goto Step 8</w:t>
             </w:r>
           </w:p>
         </w:tc>
@@ -309,19 +317,21 @@
           <w:p>
             <w:pPr>
               <w:rPr>
+                <w:rFonts w:ascii="Times New Roman" w:hAnsi="Times New Roman" w:cs="Times New Roman"/>
                 <w:b/>
                 <w:bCs/>
-                <w:sz w:val="34"/>
-                <w:szCs w:val="34"/>
+                <w:sz w:val="24"/>
+                <w:szCs w:val="24"/>
                 <w:lang w:val="en-IN"/>
               </w:rPr>
             </w:pPr>
             <w:r>
               <w:rPr>
+                <w:rFonts w:ascii="Times New Roman" w:hAnsi="Times New Roman" w:cs="Times New Roman"/>
                 <w:b/>
                 <w:bCs/>
-                <w:sz w:val="34"/>
-                <w:szCs w:val="34"/>
+                <w:sz w:val="24"/>
+                <w:szCs w:val="24"/>
                 <w:lang w:val="en-IN"/>
               </w:rPr>
               <w:t>Step 5</w:t>
@@ -335,15 +345,17 @@
           <w:p>
             <w:pPr>
               <w:rPr>
-                <w:sz w:val="34"/>
-                <w:szCs w:val="34"/>
+                <w:rFonts w:ascii="Times New Roman" w:hAnsi="Times New Roman" w:cs="Times New Roman"/>
+                <w:sz w:val="24"/>
+                <w:szCs w:val="24"/>
                 <w:lang w:val="en-IN"/>
               </w:rPr>
             </w:pPr>
             <w:r>
               <w:rPr>
-                <w:sz w:val="34"/>
-                <w:szCs w:val="34"/>
+                <w:rFonts w:ascii="Times New Roman" w:hAnsi="Times New Roman" w:cs="Times New Roman"/>
+                <w:sz w:val="24"/>
+                <w:szCs w:val="24"/>
                 <w:lang w:val="en-IN"/>
               </w:rPr>
               <w:t>Else compare guess and actual</w:t>
@@ -359,19 +371,21 @@
           <w:p>
             <w:pPr>
               <w:rPr>
+                <w:rFonts w:ascii="Times New Roman" w:hAnsi="Times New Roman" w:cs="Times New Roman"/>
                 <w:b/>
                 <w:bCs/>
-                <w:sz w:val="34"/>
-                <w:szCs w:val="34"/>
+                <w:sz w:val="24"/>
+                <w:szCs w:val="24"/>
                 <w:lang w:val="en-IN"/>
               </w:rPr>
             </w:pPr>
             <w:r>
               <w:rPr>
+                <w:rFonts w:ascii="Times New Roman" w:hAnsi="Times New Roman" w:cs="Times New Roman"/>
                 <w:b/>
                 <w:bCs/>
-                <w:sz w:val="34"/>
-                <w:szCs w:val="34"/>
+                <w:sz w:val="24"/>
+                <w:szCs w:val="24"/>
                 <w:lang w:val="en-IN"/>
               </w:rPr>
               <w:t>Step 6</w:t>
@@ -385,44 +399,20 @@
           <w:p>
             <w:pPr>
               <w:rPr>
-                <w:sz w:val="34"/>
-                <w:szCs w:val="34"/>
+                <w:rFonts w:ascii="Times New Roman" w:hAnsi="Times New Roman" w:cs="Times New Roman"/>
+                <w:sz w:val="24"/>
+                <w:szCs w:val="24"/>
                 <w:lang w:val="en-IN"/>
               </w:rPr>
             </w:pPr>
             <w:r>
               <w:rPr>
-                <w:sz w:val="34"/>
-                <w:szCs w:val="34"/>
+                <w:rFonts w:ascii="Times New Roman" w:hAnsi="Times New Roman" w:cs="Times New Roman"/>
+                <w:sz w:val="24"/>
+                <w:szCs w:val="24"/>
                 <w:lang w:val="en-IN"/>
               </w:rPr>
-              <w:t xml:space="preserve">If guess &gt; </w:t>
-            </w:r>
-            <w:r>
-              <w:rPr>
-                <w:sz w:val="34"/>
-                <w:szCs w:val="34"/>
-                <w:lang w:val="en-IN"/>
-              </w:rPr>
-              <w:t xml:space="preserve">actual then print Enter Smaller Number and </w:t>
-            </w:r>
-            <w:proofErr w:type="spellStart"/>
-            <w:r>
-              <w:rPr>
-                <w:sz w:val="34"/>
-                <w:szCs w:val="34"/>
-                <w:lang w:val="en-IN"/>
-              </w:rPr>
-              <w:t>goto</w:t>
-            </w:r>
-            <w:proofErr w:type="spellEnd"/>
-            <w:r>
-              <w:rPr>
-                <w:sz w:val="34"/>
-                <w:szCs w:val="34"/>
-                <w:lang w:val="en-IN"/>
-              </w:rPr>
-              <w:t xml:space="preserve"> Step 3</w:t>
+              <w:t>If guess &gt; actual then print Enter Smaller Number and goto Step 3</w:t>
             </w:r>
           </w:p>
         </w:tc>
@@ -435,19 +425,21 @@
           <w:p>
             <w:pPr>
               <w:rPr>
+                <w:rFonts w:ascii="Times New Roman" w:hAnsi="Times New Roman" w:cs="Times New Roman"/>
                 <w:b/>
                 <w:bCs/>
-                <w:sz w:val="34"/>
-                <w:szCs w:val="34"/>
+                <w:sz w:val="24"/>
+                <w:szCs w:val="24"/>
                 <w:lang w:val="en-IN"/>
               </w:rPr>
             </w:pPr>
             <w:r>
               <w:rPr>
+                <w:rFonts w:ascii="Times New Roman" w:hAnsi="Times New Roman" w:cs="Times New Roman"/>
                 <w:b/>
                 <w:bCs/>
-                <w:sz w:val="34"/>
-                <w:szCs w:val="34"/>
+                <w:sz w:val="24"/>
+                <w:szCs w:val="24"/>
                 <w:lang w:val="en-IN"/>
               </w:rPr>
               <w:t>Step 7</w:t>
@@ -461,36 +453,20 @@
           <w:p>
             <w:pPr>
               <w:rPr>
-                <w:sz w:val="34"/>
-                <w:szCs w:val="34"/>
+                <w:rFonts w:ascii="Times New Roman" w:hAnsi="Times New Roman" w:cs="Times New Roman"/>
+                <w:sz w:val="24"/>
+                <w:szCs w:val="24"/>
                 <w:lang w:val="en-IN"/>
               </w:rPr>
             </w:pPr>
             <w:r>
               <w:rPr>
-                <w:sz w:val="34"/>
-                <w:szCs w:val="34"/>
+                <w:rFonts w:ascii="Times New Roman" w:hAnsi="Times New Roman" w:cs="Times New Roman"/>
+                <w:sz w:val="24"/>
+                <w:szCs w:val="24"/>
                 <w:lang w:val="en-IN"/>
               </w:rPr>
-              <w:t xml:space="preserve">Else print Enter Greater Number and </w:t>
-            </w:r>
-            <w:proofErr w:type="spellStart"/>
-            <w:r>
-              <w:rPr>
-                <w:sz w:val="34"/>
-                <w:szCs w:val="34"/>
-                <w:lang w:val="en-IN"/>
-              </w:rPr>
-              <w:t>goto</w:t>
-            </w:r>
-            <w:proofErr w:type="spellEnd"/>
-            <w:r>
-              <w:rPr>
-                <w:sz w:val="34"/>
-                <w:szCs w:val="34"/>
-                <w:lang w:val="en-IN"/>
-              </w:rPr>
-              <w:t xml:space="preserve"> Step 3</w:t>
+              <w:t>Else print Enter Greater Number and goto Step 3</w:t>
             </w:r>
           </w:p>
         </w:tc>
@@ -503,19 +479,21 @@
           <w:p>
             <w:pPr>
               <w:rPr>
+                <w:rFonts w:ascii="Times New Roman" w:hAnsi="Times New Roman" w:cs="Times New Roman"/>
                 <w:b/>
                 <w:bCs/>
-                <w:sz w:val="34"/>
-                <w:szCs w:val="34"/>
+                <w:sz w:val="24"/>
+                <w:szCs w:val="24"/>
                 <w:lang w:val="en-IN"/>
               </w:rPr>
             </w:pPr>
             <w:r>
               <w:rPr>
+                <w:rFonts w:ascii="Times New Roman" w:hAnsi="Times New Roman" w:cs="Times New Roman"/>
                 <w:b/>
                 <w:bCs/>
-                <w:sz w:val="34"/>
-                <w:szCs w:val="34"/>
+                <w:sz w:val="24"/>
+                <w:szCs w:val="24"/>
                 <w:lang w:val="en-IN"/>
               </w:rPr>
               <w:t>Step 8</w:t>
@@ -529,15 +507,17 @@
           <w:p>
             <w:pPr>
               <w:rPr>
-                <w:sz w:val="34"/>
-                <w:szCs w:val="34"/>
+                <w:rFonts w:ascii="Times New Roman" w:hAnsi="Times New Roman" w:cs="Times New Roman"/>
+                <w:sz w:val="24"/>
+                <w:szCs w:val="24"/>
                 <w:lang w:val="en-IN"/>
               </w:rPr>
             </w:pPr>
             <w:r>
               <w:rPr>
-                <w:sz w:val="34"/>
-                <w:szCs w:val="34"/>
+                <w:rFonts w:ascii="Times New Roman" w:hAnsi="Times New Roman" w:cs="Times New Roman"/>
+                <w:sz w:val="24"/>
+                <w:szCs w:val="24"/>
                 <w:lang w:val="en-IN"/>
               </w:rPr>
               <w:t>Print Number Found</w:t>
@@ -553,19 +533,21 @@
           <w:p>
             <w:pPr>
               <w:rPr>
+                <w:rFonts w:ascii="Times New Roman" w:hAnsi="Times New Roman" w:cs="Times New Roman"/>
                 <w:b/>
                 <w:bCs/>
-                <w:sz w:val="34"/>
-                <w:szCs w:val="34"/>
+                <w:sz w:val="24"/>
+                <w:szCs w:val="24"/>
                 <w:lang w:val="en-IN"/>
               </w:rPr>
             </w:pPr>
             <w:r>
               <w:rPr>
+                <w:rFonts w:ascii="Times New Roman" w:hAnsi="Times New Roman" w:cs="Times New Roman"/>
                 <w:b/>
                 <w:bCs/>
-                <w:sz w:val="34"/>
-                <w:szCs w:val="34"/>
+                <w:sz w:val="24"/>
+                <w:szCs w:val="24"/>
                 <w:lang w:val="en-IN"/>
               </w:rPr>
               <w:t>Step 9</w:t>
@@ -579,15 +561,17 @@
           <w:p>
             <w:pPr>
               <w:rPr>
-                <w:sz w:val="34"/>
-                <w:szCs w:val="34"/>
+                <w:rFonts w:ascii="Times New Roman" w:hAnsi="Times New Roman" w:cs="Times New Roman"/>
+                <w:sz w:val="24"/>
+                <w:szCs w:val="24"/>
                 <w:lang w:val="en-IN"/>
               </w:rPr>
             </w:pPr>
             <w:r>
               <w:rPr>
-                <w:sz w:val="34"/>
-                <w:szCs w:val="34"/>
+                <w:rFonts w:ascii="Times New Roman" w:hAnsi="Times New Roman" w:cs="Times New Roman"/>
+                <w:sz w:val="24"/>
+                <w:szCs w:val="24"/>
                 <w:lang w:val="en-IN"/>
               </w:rPr>
               <w:t>Stop Process</w:t>
@@ -599,8 +583,9 @@
     <w:p>
       <w:pPr>
         <w:rPr>
-          <w:sz w:val="34"/>
-          <w:szCs w:val="34"/>
+          <w:rFonts w:ascii="Times New Roman" w:hAnsi="Times New Roman" w:cs="Times New Roman"/>
+          <w:sz w:val="24"/>
+          <w:szCs w:val="24"/>
           <w:lang w:val="en-IN"/>
         </w:rPr>
       </w:pPr>
@@ -608,8 +593,9 @@
     <w:p>
       <w:pPr>
         <w:rPr>
-          <w:sz w:val="34"/>
-          <w:szCs w:val="34"/>
+          <w:rFonts w:ascii="Times New Roman" w:hAnsi="Times New Roman" w:cs="Times New Roman"/>
+          <w:sz w:val="24"/>
+          <w:szCs w:val="24"/>
           <w:lang w:val="en-IN"/>
         </w:rPr>
       </w:pPr>
@@ -617,15 +603,17 @@
     <w:p>
       <w:pPr>
         <w:rPr>
-          <w:sz w:val="34"/>
-          <w:szCs w:val="34"/>
+          <w:rFonts w:ascii="Times New Roman" w:hAnsi="Times New Roman" w:cs="Times New Roman"/>
+          <w:sz w:val="24"/>
+          <w:szCs w:val="24"/>
           <w:lang w:val="en-IN"/>
         </w:rPr>
       </w:pPr>
       <w:r>
         <w:rPr>
-          <w:sz w:val="34"/>
-          <w:szCs w:val="34"/>
+          <w:rFonts w:ascii="Times New Roman" w:hAnsi="Times New Roman" w:cs="Times New Roman"/>
+          <w:sz w:val="24"/>
+          <w:szCs w:val="24"/>
           <w:lang w:val="en-IN"/>
         </w:rPr>
         <w:br w:type="page"/>
@@ -634,19 +622,25 @@
     <w:p>
       <w:pPr>
         <w:rPr>
+          <w:rFonts w:ascii="Times New Roman" w:hAnsi="Times New Roman" w:cs="Times New Roman"/>
           <w:b/>
           <w:bCs/>
-          <w:sz w:val="34"/>
-          <w:szCs w:val="34"/>
+          <w:i/>
+          <w:iCs/>
+          <w:sz w:val="28"/>
+          <w:szCs w:val="28"/>
           <w:lang w:val="en-IN"/>
         </w:rPr>
       </w:pPr>
       <w:r>
         <w:rPr>
+          <w:rFonts w:ascii="Times New Roman" w:hAnsi="Times New Roman" w:cs="Times New Roman"/>
           <w:b/>
           <w:bCs/>
-          <w:sz w:val="34"/>
-          <w:szCs w:val="34"/>
+          <w:i/>
+          <w:iCs/>
+          <w:sz w:val="28"/>
+          <w:szCs w:val="28"/>
           <w:lang w:val="en-IN"/>
         </w:rPr>
         <w:lastRenderedPageBreak/>
@@ -657,23 +651,25 @@
       <w:pPr>
         <w:jc w:val="center"/>
         <w:rPr>
-          <w:sz w:val="34"/>
-          <w:szCs w:val="34"/>
+          <w:rFonts w:ascii="Times New Roman" w:hAnsi="Times New Roman" w:cs="Times New Roman"/>
+          <w:sz w:val="24"/>
+          <w:szCs w:val="24"/>
           <w:lang w:val="en-IN"/>
         </w:rPr>
       </w:pPr>
       <w:r>
         <w:rPr>
+          <w:rFonts w:ascii="Times New Roman" w:hAnsi="Times New Roman" w:cs="Times New Roman"/>
           <w:noProof/>
-          <w:sz w:val="34"/>
-          <w:szCs w:val="34"/>
+          <w:sz w:val="24"/>
+          <w:szCs w:val="24"/>
           <w:lang w:bidi="ta-IN"/>
         </w:rPr>
         <w:drawing>
           <wp:inline distT="0" distB="0" distL="0" distR="0">
-            <wp:extent cx="4523767" cy="7801583"/>
+            <wp:extent cx="4520582" cy="7549869"/>
             <wp:effectExtent l="19050" t="0" r="0" b="0"/>
-            <wp:docPr id="1" name="Object 1"/>
+            <wp:docPr id="2" name="Object 1"/>
             <wp:cNvGraphicFramePr/>
             <a:graphic xmlns:a="http://schemas.openxmlformats.org/drawingml/2006/main">
               <a:graphicData uri="http://schemas.openxmlformats.org/drawingml/2006/lockedCanvas">
@@ -3024,8 +3020,9 @@
       </w:r>
       <w:r>
         <w:rPr>
-          <w:sz w:val="34"/>
-          <w:szCs w:val="34"/>
+          <w:rFonts w:ascii="Times New Roman" w:hAnsi="Times New Roman" w:cs="Times New Roman"/>
+          <w:sz w:val="24"/>
+          <w:szCs w:val="24"/>
           <w:lang w:val="en-IN"/>
         </w:rPr>
         <w:br w:type="page"/>
@@ -3034,19 +3031,25 @@
     <w:p>
       <w:pPr>
         <w:rPr>
+          <w:rFonts w:ascii="Times New Roman" w:hAnsi="Times New Roman" w:cs="Times New Roman"/>
           <w:b/>
           <w:bCs/>
-          <w:sz w:val="34"/>
-          <w:szCs w:val="34"/>
+          <w:i/>
+          <w:iCs/>
+          <w:sz w:val="28"/>
+          <w:szCs w:val="28"/>
           <w:lang w:val="en-IN"/>
         </w:rPr>
       </w:pPr>
       <w:r>
         <w:rPr>
+          <w:rFonts w:ascii="Times New Roman" w:hAnsi="Times New Roman" w:cs="Times New Roman"/>
           <w:b/>
           <w:bCs/>
-          <w:sz w:val="34"/>
-          <w:szCs w:val="34"/>
+          <w:i/>
+          <w:iCs/>
+          <w:sz w:val="28"/>
+          <w:szCs w:val="28"/>
           <w:lang w:val="en-IN"/>
         </w:rPr>
         <w:lastRenderedPageBreak/>
@@ -3056,8 +3059,9 @@
     <w:p>
       <w:pPr>
         <w:rPr>
-          <w:sz w:val="34"/>
-          <w:szCs w:val="34"/>
+          <w:rFonts w:ascii="Times New Roman" w:hAnsi="Times New Roman" w:cs="Times New Roman"/>
+          <w:sz w:val="24"/>
+          <w:szCs w:val="24"/>
           <w:lang w:val="en-IN"/>
         </w:rPr>
       </w:pPr>
@@ -3065,15 +3069,17 @@
     <w:p>
       <w:pPr>
         <w:rPr>
-          <w:sz w:val="34"/>
-          <w:szCs w:val="34"/>
+          <w:rFonts w:ascii="Times New Roman" w:hAnsi="Times New Roman" w:cs="Times New Roman"/>
+          <w:sz w:val="24"/>
+          <w:szCs w:val="24"/>
           <w:lang w:val="en-IN"/>
         </w:rPr>
       </w:pPr>
       <w:r>
         <w:rPr>
-          <w:sz w:val="34"/>
-          <w:szCs w:val="34"/>
+          <w:rFonts w:ascii="Times New Roman" w:hAnsi="Times New Roman" w:cs="Times New Roman"/>
+          <w:sz w:val="24"/>
+          <w:szCs w:val="24"/>
           <w:lang w:val="en-IN"/>
         </w:rPr>
         <w:t>START</w:t>
@@ -3082,15 +3088,17 @@
     <w:p>
       <w:pPr>
         <w:rPr>
-          <w:sz w:val="34"/>
-          <w:szCs w:val="34"/>
+          <w:rFonts w:ascii="Times New Roman" w:hAnsi="Times New Roman" w:cs="Times New Roman"/>
+          <w:sz w:val="24"/>
+          <w:szCs w:val="24"/>
           <w:lang w:val="en-IN"/>
         </w:rPr>
       </w:pPr>
       <w:r>
         <w:rPr>
-          <w:sz w:val="34"/>
-          <w:szCs w:val="34"/>
+          <w:rFonts w:ascii="Times New Roman" w:hAnsi="Times New Roman" w:cs="Times New Roman"/>
+          <w:sz w:val="24"/>
+          <w:szCs w:val="24"/>
           <w:lang w:val="en-IN"/>
         </w:rPr>
         <w:tab/>
@@ -3100,15 +3108,17 @@
     <w:p>
       <w:pPr>
         <w:rPr>
-          <w:sz w:val="34"/>
-          <w:szCs w:val="34"/>
+          <w:rFonts w:ascii="Times New Roman" w:hAnsi="Times New Roman" w:cs="Times New Roman"/>
+          <w:sz w:val="24"/>
+          <w:szCs w:val="24"/>
           <w:lang w:val="en-IN"/>
         </w:rPr>
       </w:pPr>
       <w:r>
         <w:rPr>
-          <w:sz w:val="34"/>
-          <w:szCs w:val="34"/>
+          <w:rFonts w:ascii="Times New Roman" w:hAnsi="Times New Roman" w:cs="Times New Roman"/>
+          <w:sz w:val="24"/>
+          <w:szCs w:val="24"/>
           <w:lang w:val="en-IN"/>
         </w:rPr>
         <w:tab/>
@@ -3118,15 +3128,17 @@
     <w:p>
       <w:pPr>
         <w:rPr>
-          <w:sz w:val="34"/>
-          <w:szCs w:val="34"/>
+          <w:rFonts w:ascii="Times New Roman" w:hAnsi="Times New Roman" w:cs="Times New Roman"/>
+          <w:sz w:val="24"/>
+          <w:szCs w:val="24"/>
           <w:lang w:val="en-IN"/>
         </w:rPr>
       </w:pPr>
       <w:r>
         <w:rPr>
-          <w:sz w:val="34"/>
-          <w:szCs w:val="34"/>
+          <w:rFonts w:ascii="Times New Roman" w:hAnsi="Times New Roman" w:cs="Times New Roman"/>
+          <w:sz w:val="24"/>
+          <w:szCs w:val="24"/>
           <w:lang w:val="en-IN"/>
         </w:rPr>
         <w:tab/>
@@ -3136,23 +3148,26 @@
     <w:p>
       <w:pPr>
         <w:rPr>
-          <w:sz w:val="34"/>
-          <w:szCs w:val="34"/>
+          <w:rFonts w:ascii="Times New Roman" w:hAnsi="Times New Roman" w:cs="Times New Roman"/>
+          <w:sz w:val="24"/>
+          <w:szCs w:val="24"/>
           <w:lang w:val="en-IN"/>
         </w:rPr>
       </w:pPr>
       <w:r>
         <w:rPr>
-          <w:sz w:val="34"/>
-          <w:szCs w:val="34"/>
+          <w:rFonts w:ascii="Times New Roman" w:hAnsi="Times New Roman" w:cs="Times New Roman"/>
+          <w:sz w:val="24"/>
+          <w:szCs w:val="24"/>
           <w:lang w:val="en-IN"/>
         </w:rPr>
         <w:tab/>
       </w:r>
       <w:r>
         <w:rPr>
-          <w:sz w:val="34"/>
-          <w:szCs w:val="34"/>
+          <w:rFonts w:ascii="Times New Roman" w:hAnsi="Times New Roman" w:cs="Times New Roman"/>
+          <w:sz w:val="24"/>
+          <w:szCs w:val="24"/>
           <w:lang w:val="en-IN"/>
         </w:rPr>
         <w:tab/>
@@ -3162,31 +3177,35 @@
     <w:p>
       <w:pPr>
         <w:rPr>
-          <w:sz w:val="34"/>
-          <w:szCs w:val="34"/>
+          <w:rFonts w:ascii="Times New Roman" w:hAnsi="Times New Roman" w:cs="Times New Roman"/>
+          <w:sz w:val="24"/>
+          <w:szCs w:val="24"/>
           <w:lang w:val="en-IN"/>
         </w:rPr>
       </w:pPr>
       <w:r>
         <w:rPr>
-          <w:sz w:val="34"/>
-          <w:szCs w:val="34"/>
+          <w:rFonts w:ascii="Times New Roman" w:hAnsi="Times New Roman" w:cs="Times New Roman"/>
+          <w:sz w:val="24"/>
+          <w:szCs w:val="24"/>
           <w:lang w:val="en-IN"/>
         </w:rPr>
         <w:tab/>
       </w:r>
       <w:r>
         <w:rPr>
-          <w:sz w:val="34"/>
-          <w:szCs w:val="34"/>
+          <w:rFonts w:ascii="Times New Roman" w:hAnsi="Times New Roman" w:cs="Times New Roman"/>
+          <w:sz w:val="24"/>
+          <w:szCs w:val="24"/>
           <w:lang w:val="en-IN"/>
         </w:rPr>
         <w:tab/>
       </w:r>
       <w:r>
         <w:rPr>
-          <w:sz w:val="34"/>
-          <w:szCs w:val="34"/>
+          <w:rFonts w:ascii="Times New Roman" w:hAnsi="Times New Roman" w:cs="Times New Roman"/>
+          <w:sz w:val="24"/>
+          <w:szCs w:val="24"/>
           <w:lang w:val="en-IN"/>
         </w:rPr>
         <w:tab/>
@@ -3196,23 +3215,26 @@
     <w:p>
       <w:pPr>
         <w:rPr>
-          <w:sz w:val="34"/>
-          <w:szCs w:val="34"/>
+          <w:rFonts w:ascii="Times New Roman" w:hAnsi="Times New Roman" w:cs="Times New Roman"/>
+          <w:sz w:val="24"/>
+          <w:szCs w:val="24"/>
           <w:lang w:val="en-IN"/>
         </w:rPr>
       </w:pPr>
       <w:r>
         <w:rPr>
-          <w:sz w:val="34"/>
-          <w:szCs w:val="34"/>
+          <w:rFonts w:ascii="Times New Roman" w:hAnsi="Times New Roman" w:cs="Times New Roman"/>
+          <w:sz w:val="24"/>
+          <w:szCs w:val="24"/>
           <w:lang w:val="en-IN"/>
         </w:rPr>
         <w:tab/>
       </w:r>
       <w:r>
         <w:rPr>
-          <w:sz w:val="34"/>
-          <w:szCs w:val="34"/>
+          <w:rFonts w:ascii="Times New Roman" w:hAnsi="Times New Roman" w:cs="Times New Roman"/>
+          <w:sz w:val="24"/>
+          <w:szCs w:val="24"/>
           <w:lang w:val="en-IN"/>
         </w:rPr>
         <w:tab/>
@@ -3222,31 +3244,35 @@
     <w:p>
       <w:pPr>
         <w:rPr>
-          <w:sz w:val="34"/>
-          <w:szCs w:val="34"/>
+          <w:rFonts w:ascii="Times New Roman" w:hAnsi="Times New Roman" w:cs="Times New Roman"/>
+          <w:sz w:val="24"/>
+          <w:szCs w:val="24"/>
           <w:lang w:val="en-IN"/>
         </w:rPr>
       </w:pPr>
       <w:r>
         <w:rPr>
-          <w:sz w:val="34"/>
-          <w:szCs w:val="34"/>
+          <w:rFonts w:ascii="Times New Roman" w:hAnsi="Times New Roman" w:cs="Times New Roman"/>
+          <w:sz w:val="24"/>
+          <w:szCs w:val="24"/>
           <w:lang w:val="en-IN"/>
         </w:rPr>
         <w:tab/>
       </w:r>
       <w:r>
         <w:rPr>
-          <w:sz w:val="34"/>
-          <w:szCs w:val="34"/>
+          <w:rFonts w:ascii="Times New Roman" w:hAnsi="Times New Roman" w:cs="Times New Roman"/>
+          <w:sz w:val="24"/>
+          <w:szCs w:val="24"/>
           <w:lang w:val="en-IN"/>
         </w:rPr>
         <w:tab/>
       </w:r>
       <w:r>
         <w:rPr>
-          <w:sz w:val="34"/>
-          <w:szCs w:val="34"/>
+          <w:rFonts w:ascii="Times New Roman" w:hAnsi="Times New Roman" w:cs="Times New Roman"/>
+          <w:sz w:val="24"/>
+          <w:szCs w:val="24"/>
           <w:lang w:val="en-IN"/>
         </w:rPr>
         <w:tab/>
@@ -3256,23 +3282,26 @@
     <w:p>
       <w:pPr>
         <w:rPr>
-          <w:sz w:val="34"/>
-          <w:szCs w:val="34"/>
+          <w:rFonts w:ascii="Times New Roman" w:hAnsi="Times New Roman" w:cs="Times New Roman"/>
+          <w:sz w:val="24"/>
+          <w:szCs w:val="24"/>
           <w:lang w:val="en-IN"/>
         </w:rPr>
       </w:pPr>
       <w:r>
         <w:rPr>
-          <w:sz w:val="34"/>
-          <w:szCs w:val="34"/>
+          <w:rFonts w:ascii="Times New Roman" w:hAnsi="Times New Roman" w:cs="Times New Roman"/>
+          <w:sz w:val="24"/>
+          <w:szCs w:val="24"/>
           <w:lang w:val="en-IN"/>
         </w:rPr>
         <w:tab/>
       </w:r>
       <w:r>
         <w:rPr>
-          <w:sz w:val="34"/>
-          <w:szCs w:val="34"/>
+          <w:rFonts w:ascii="Times New Roman" w:hAnsi="Times New Roman" w:cs="Times New Roman"/>
+          <w:sz w:val="24"/>
+          <w:szCs w:val="24"/>
           <w:lang w:val="en-IN"/>
         </w:rPr>
         <w:tab/>
@@ -3282,23 +3311,26 @@
     <w:p>
       <w:pPr>
         <w:rPr>
-          <w:sz w:val="34"/>
-          <w:szCs w:val="34"/>
+          <w:rFonts w:ascii="Times New Roman" w:hAnsi="Times New Roman" w:cs="Times New Roman"/>
+          <w:sz w:val="24"/>
+          <w:szCs w:val="24"/>
           <w:lang w:val="en-IN"/>
         </w:rPr>
       </w:pPr>
       <w:r>
         <w:rPr>
-          <w:sz w:val="34"/>
-          <w:szCs w:val="34"/>
+          <w:rFonts w:ascii="Times New Roman" w:hAnsi="Times New Roman" w:cs="Times New Roman"/>
+          <w:sz w:val="24"/>
+          <w:szCs w:val="24"/>
           <w:lang w:val="en-IN"/>
         </w:rPr>
         <w:tab/>
       </w:r>
       <w:r>
         <w:rPr>
-          <w:sz w:val="34"/>
-          <w:szCs w:val="34"/>
+          <w:rFonts w:ascii="Times New Roman" w:hAnsi="Times New Roman" w:cs="Times New Roman"/>
+          <w:sz w:val="24"/>
+          <w:szCs w:val="24"/>
           <w:lang w:val="en-IN"/>
         </w:rPr>
         <w:tab/>
@@ -3308,15 +3340,17 @@
     <w:p>
       <w:pPr>
         <w:rPr>
-          <w:sz w:val="34"/>
-          <w:szCs w:val="34"/>
+          <w:rFonts w:ascii="Times New Roman" w:hAnsi="Times New Roman" w:cs="Times New Roman"/>
+          <w:sz w:val="24"/>
+          <w:szCs w:val="24"/>
           <w:lang w:val="en-IN"/>
         </w:rPr>
       </w:pPr>
       <w:r>
         <w:rPr>
-          <w:sz w:val="34"/>
-          <w:szCs w:val="34"/>
+          <w:rFonts w:ascii="Times New Roman" w:hAnsi="Times New Roman" w:cs="Times New Roman"/>
+          <w:sz w:val="24"/>
+          <w:szCs w:val="24"/>
           <w:lang w:val="en-IN"/>
         </w:rPr>
         <w:tab/>
@@ -3326,15 +3360,17 @@
     <w:p>
       <w:pPr>
         <w:rPr>
-          <w:sz w:val="34"/>
-          <w:szCs w:val="34"/>
+          <w:rFonts w:ascii="Times New Roman" w:hAnsi="Times New Roman" w:cs="Times New Roman"/>
+          <w:sz w:val="24"/>
+          <w:szCs w:val="24"/>
           <w:lang w:val="en-IN"/>
         </w:rPr>
       </w:pPr>
       <w:r>
         <w:rPr>
-          <w:sz w:val="34"/>
-          <w:szCs w:val="34"/>
+          <w:rFonts w:ascii="Times New Roman" w:hAnsi="Times New Roman" w:cs="Times New Roman"/>
+          <w:sz w:val="24"/>
+          <w:szCs w:val="24"/>
           <w:lang w:val="en-IN"/>
         </w:rPr>
         <w:tab/>
@@ -3344,21 +3380,34 @@
     <w:p>
       <w:pPr>
         <w:rPr>
-          <w:sz w:val="34"/>
-          <w:szCs w:val="34"/>
+          <w:rFonts w:ascii="Times New Roman" w:hAnsi="Times New Roman" w:cs="Times New Roman"/>
+          <w:sz w:val="24"/>
+          <w:szCs w:val="24"/>
           <w:lang w:val="en-IN"/>
         </w:rPr>
       </w:pPr>
       <w:r>
         <w:rPr>
-          <w:sz w:val="34"/>
-          <w:szCs w:val="34"/>
+          <w:rFonts w:ascii="Times New Roman" w:hAnsi="Times New Roman" w:cs="Times New Roman"/>
+          <w:sz w:val="24"/>
+          <w:szCs w:val="24"/>
           <w:lang w:val="en-IN"/>
         </w:rPr>
         <w:t>STOP</w:t>
       </w:r>
     </w:p>
+    <w:p>
+      <w:pPr>
+        <w:rPr>
+          <w:rFonts w:ascii="Times New Roman" w:hAnsi="Times New Roman" w:cs="Times New Roman"/>
+          <w:sz w:val="24"/>
+          <w:szCs w:val="24"/>
+        </w:rPr>
+      </w:pPr>
+    </w:p>
     <w:sectPr>
+      <w:headerReference w:type="default" r:id="rId7"/>
+      <w:footerReference w:type="default" r:id="rId8"/>
       <w:pgSz w:w="12240" w:h="15840"/>
       <w:pgMar w:top="1440" w:right="1440" w:bottom="1440" w:left="1440" w:header="708" w:footer="708" w:gutter="0"/>
       <w:cols w:space="708"/>
@@ -3366,6 +3415,246 @@
     </w:sectPr>
   </w:body>
 </w:document>
+</file>
+
+<file path=word/endnotes.xml><?xml version="1.0" encoding="utf-8"?>
+<w:endnotes xmlns:ve="http://schemas.openxmlformats.org/markup-compatibility/2006" xmlns:o="urn:schemas-microsoft-com:office:office" xmlns:r="http://schemas.openxmlformats.org/officeDocument/2006/relationships" xmlns:m="http://schemas.openxmlformats.org/officeDocument/2006/math" xmlns:v="urn:schemas-microsoft-com:vml" xmlns:wp="http://schemas.openxmlformats.org/drawingml/2006/wordprocessingDrawing" xmlns:w10="urn:schemas-microsoft-com:office:word" xmlns:w="http://schemas.openxmlformats.org/wordprocessingml/2006/main" xmlns:wne="http://schemas.microsoft.com/office/word/2006/wordml">
+  <w:endnote w:type="separator" w:id="0">
+    <w:p>
+      <w:r>
+        <w:separator/>
+      </w:r>
+    </w:p>
+  </w:endnote>
+  <w:endnote w:type="continuationSeparator" w:id="1">
+    <w:p>
+      <w:r>
+        <w:continuationSeparator/>
+      </w:r>
+    </w:p>
+  </w:endnote>
+</w:endnotes>
+</file>
+
+<file path=word/footer1.xml><?xml version="1.0" encoding="utf-8"?>
+<w:ftr xmlns:ve="http://schemas.openxmlformats.org/markup-compatibility/2006" xmlns:o="urn:schemas-microsoft-com:office:office" xmlns:r="http://schemas.openxmlformats.org/officeDocument/2006/relationships" xmlns:m="http://schemas.openxmlformats.org/officeDocument/2006/math" xmlns:v="urn:schemas-microsoft-com:vml" xmlns:wp="http://schemas.openxmlformats.org/drawingml/2006/wordprocessingDrawing" xmlns:w10="urn:schemas-microsoft-com:office:word" xmlns:w="http://schemas.openxmlformats.org/wordprocessingml/2006/main" xmlns:wne="http://schemas.microsoft.com/office/word/2006/wordml">
+  <w:sdt>
+    <w:sdtPr>
+      <w:rPr>
+        <w:i/>
+        <w:iCs/>
+        <w:color w:val="8C8C8C" w:themeColor="background1" w:themeShade="8C"/>
+      </w:rPr>
+      <w:alias w:val="Company"/>
+      <w:id w:val="270665196"/>
+      <w:placeholder>
+        <w:docPart w:val="1E8A8A049821425395E3F33CF246248E"/>
+      </w:placeholder>
+      <w:dataBinding w:prefixMappings="xmlns:ns0='http://schemas.openxmlformats.org/officeDocument/2006/extended-properties'" w:xpath="/ns0:Properties[1]/ns0:Company[1]" w:storeItemID="{6668398D-A668-4E3E-A5EB-62B293D839F1}"/>
+      <w:text/>
+    </w:sdtPr>
+    <w:sdtContent>
+      <w:p>
+        <w:pPr>
+          <w:pStyle w:val="Footer"/>
+          <w:pBdr>
+            <w:top w:val="single" w:sz="24" w:space="5" w:color="9BBB59" w:themeColor="accent3"/>
+          </w:pBdr>
+          <w:jc w:val="right"/>
+          <w:rPr>
+            <w:i/>
+            <w:iCs/>
+            <w:color w:val="8C8C8C" w:themeColor="background1" w:themeShade="8C"/>
+          </w:rPr>
+        </w:pPr>
+        <w:r>
+          <w:rPr>
+            <w:i/>
+            <w:iCs/>
+            <w:color w:val="8C8C8C" w:themeColor="background1" w:themeShade="8C"/>
+          </w:rPr>
+          <w:t>Rajasekaran</w:t>
+        </w:r>
+        <w:r>
+          <w:rPr>
+            <w:i/>
+            <w:iCs/>
+            <w:color w:val="8C8C8C" w:themeColor="background1" w:themeShade="8C"/>
+          </w:rPr>
+          <w:t xml:space="preserve"> S</w:t>
+        </w:r>
+        <w:r>
+          <w:rPr>
+            <w:i/>
+            <w:iCs/>
+            <w:color w:val="8C8C8C" w:themeColor="background1" w:themeShade="8C"/>
+          </w:rPr>
+          <w:t xml:space="preserve"> AP/IT</w:t>
+        </w:r>
+      </w:p>
+    </w:sdtContent>
+  </w:sdt>
+  <w:p>
+    <w:pPr>
+      <w:pStyle w:val="Footer"/>
+    </w:pPr>
+  </w:p>
+</w:ftr>
+</file>
+
+<file path=word/footnotes.xml><?xml version="1.0" encoding="utf-8"?>
+<w:footnotes xmlns:ve="http://schemas.openxmlformats.org/markup-compatibility/2006" xmlns:o="urn:schemas-microsoft-com:office:office" xmlns:r="http://schemas.openxmlformats.org/officeDocument/2006/relationships" xmlns:m="http://schemas.openxmlformats.org/officeDocument/2006/math" xmlns:v="urn:schemas-microsoft-com:vml" xmlns:wp="http://schemas.openxmlformats.org/drawingml/2006/wordprocessingDrawing" xmlns:w10="urn:schemas-microsoft-com:office:word" xmlns:w="http://schemas.openxmlformats.org/wordprocessingml/2006/main" xmlns:wne="http://schemas.microsoft.com/office/word/2006/wordml">
+  <w:footnote w:type="separator" w:id="0">
+    <w:p>
+      <w:r>
+        <w:separator/>
+      </w:r>
+    </w:p>
+  </w:footnote>
+  <w:footnote w:type="continuationSeparator" w:id="1">
+    <w:p>
+      <w:r>
+        <w:continuationSeparator/>
+      </w:r>
+    </w:p>
+  </w:footnote>
+</w:footnotes>
+</file>
+
+<file path=word/header1.xml><?xml version="1.0" encoding="utf-8"?>
+<w:hdr xmlns:ve="http://schemas.openxmlformats.org/markup-compatibility/2006" xmlns:o="urn:schemas-microsoft-com:office:office" xmlns:r="http://schemas.openxmlformats.org/officeDocument/2006/relationships" xmlns:m="http://schemas.openxmlformats.org/officeDocument/2006/math" xmlns:v="urn:schemas-microsoft-com:vml" xmlns:wp="http://schemas.openxmlformats.org/drawingml/2006/wordprocessingDrawing" xmlns:w10="urn:schemas-microsoft-com:office:word" xmlns:w="http://schemas.openxmlformats.org/wordprocessingml/2006/main" xmlns:wne="http://schemas.microsoft.com/office/word/2006/wordml">
+  <w:tbl>
+    <w:tblPr>
+      <w:tblW w:w="5000" w:type="pct"/>
+      <w:tblBorders>
+        <w:bottom w:val="single" w:sz="18" w:space="0" w:color="808080" w:themeColor="background1" w:themeShade="80"/>
+        <w:insideV w:val="single" w:sz="18" w:space="0" w:color="808080" w:themeColor="background1" w:themeShade="80"/>
+      </w:tblBorders>
+      <w:tblCellMar>
+        <w:top w:w="72" w:type="dxa"/>
+        <w:left w:w="115" w:type="dxa"/>
+        <w:bottom w:w="72" w:type="dxa"/>
+        <w:right w:w="115" w:type="dxa"/>
+      </w:tblCellMar>
+      <w:tblLook w:val="04A0"/>
+    </w:tblPr>
+    <w:tblGrid>
+      <w:gridCol w:w="8207"/>
+      <w:gridCol w:w="1383"/>
+    </w:tblGrid>
+    <w:tr>
+      <w:trPr>
+        <w:trHeight w:val="288"/>
+      </w:trPr>
+      <w:sdt>
+        <w:sdtPr>
+          <w:rPr>
+            <w:rFonts w:asciiTheme="majorHAnsi" w:eastAsiaTheme="majorEastAsia" w:hAnsiTheme="majorHAnsi" w:cstheme="majorBidi"/>
+            <w:sz w:val="30"/>
+            <w:szCs w:val="30"/>
+          </w:rPr>
+          <w:alias w:val="Title"/>
+          <w:id w:val="77761602"/>
+          <w:placeholder>
+            <w:docPart w:val="B9301CDEDFF44D1DBA945AB6B63319F9"/>
+          </w:placeholder>
+          <w:dataBinding w:prefixMappings="xmlns:ns0='http://schemas.openxmlformats.org/package/2006/metadata/core-properties' xmlns:ns1='http://purl.org/dc/elements/1.1/'" w:xpath="/ns0:coreProperties[1]/ns1:title[1]" w:storeItemID="{6C3C8BC8-F283-45AE-878A-BAB7291924A1}"/>
+          <w:text/>
+        </w:sdtPr>
+        <w:sdtContent>
+          <w:tc>
+            <w:tcPr>
+              <w:tcW w:w="7765" w:type="dxa"/>
+            </w:tcPr>
+            <w:p>
+              <w:pPr>
+                <w:pStyle w:val="Header"/>
+                <w:jc w:val="right"/>
+                <w:rPr>
+                  <w:rFonts w:asciiTheme="majorHAnsi" w:eastAsiaTheme="majorEastAsia" w:hAnsiTheme="majorHAnsi" w:cstheme="majorBidi"/>
+                  <w:sz w:val="30"/>
+                  <w:szCs w:val="30"/>
+                </w:rPr>
+              </w:pPr>
+              <w:r>
+                <w:rPr>
+                  <w:rFonts w:asciiTheme="majorHAnsi" w:eastAsiaTheme="majorEastAsia" w:hAnsiTheme="majorHAnsi" w:cstheme="majorBidi"/>
+                  <w:sz w:val="30"/>
+                  <w:szCs w:val="30"/>
+                </w:rPr>
+                <w:t>Problem Solving and Python Programming</w:t>
+              </w:r>
+            </w:p>
+          </w:tc>
+        </w:sdtContent>
+      </w:sdt>
+      <w:sdt>
+        <w:sdtPr>
+          <w:rPr>
+            <w:rFonts w:asciiTheme="majorHAnsi" w:eastAsiaTheme="majorEastAsia" w:hAnsiTheme="majorHAnsi" w:cstheme="majorBidi"/>
+            <w:b/>
+            <w:bCs/>
+            <w:color w:val="4F81BD" w:themeColor="accent1"/>
+            <w:sz w:val="30"/>
+            <w:szCs w:val="30"/>
+          </w:rPr>
+          <w:alias w:val="Year"/>
+          <w:id w:val="77761609"/>
+          <w:placeholder>
+            <w:docPart w:val="7565D9C378BE42218608AFDF31BFE5BD"/>
+          </w:placeholder>
+          <w:dataBinding w:prefixMappings="xmlns:ns0='http://schemas.microsoft.com/office/2006/coverPageProps'" w:xpath="/ns0:CoverPageProperties[1]/ns0:PublishDate[1]" w:storeItemID="{55AF091B-3C7A-41E3-B477-F2FDAA23CFDA}"/>
+          <w:date>
+            <w:dateFormat w:val="yyyy"/>
+            <w:lid w:val="en-US"/>
+            <w:storeMappedDataAs w:val="dateTime"/>
+            <w:calendar w:val="gregorian"/>
+          </w:date>
+        </w:sdtPr>
+        <w:sdtContent>
+          <w:tc>
+            <w:tcPr>
+              <w:tcW w:w="1105" w:type="dxa"/>
+            </w:tcPr>
+            <w:p>
+              <w:pPr>
+                <w:pStyle w:val="Header"/>
+                <w:rPr>
+                  <w:rFonts w:asciiTheme="majorHAnsi" w:eastAsiaTheme="majorEastAsia" w:hAnsiTheme="majorHAnsi" w:cstheme="majorBidi"/>
+                  <w:b/>
+                  <w:bCs/>
+                  <w:color w:val="4F81BD" w:themeColor="accent1"/>
+                  <w:sz w:val="30"/>
+                  <w:szCs w:val="30"/>
+                </w:rPr>
+              </w:pPr>
+              <w:r>
+                <w:rPr>
+                  <w:rFonts w:asciiTheme="majorHAnsi" w:eastAsiaTheme="majorEastAsia" w:hAnsiTheme="majorHAnsi" w:cstheme="majorBidi"/>
+                  <w:b/>
+                  <w:bCs/>
+                  <w:color w:val="4F81BD" w:themeColor="accent1"/>
+                  <w:sz w:val="30"/>
+                  <w:szCs w:val="30"/>
+                </w:rPr>
+                <w:t>GE8151</w:t>
+              </w:r>
+            </w:p>
+          </w:tc>
+        </w:sdtContent>
+      </w:sdt>
+    </w:tr>
+  </w:tbl>
+  <w:p>
+    <w:pPr>
+      <w:pStyle w:val="Header"/>
+      <w:rPr>
+        <w:sz w:val="30"/>
+        <w:szCs w:val="30"/>
+      </w:rPr>
+    </w:pPr>
+  </w:p>
+</w:hdr>
 </file>
 
 <file path=word/styles.xml><?xml version="1.0" encoding="utf-8"?>
@@ -3523,7 +3812,7 @@
   <w:style w:type="paragraph" w:default="1" w:styleId="Normal">
     <w:name w:val="Normal"/>
     <w:qFormat/>
-    <w:rsid w:val="0075462A"/>
+    <w:rsid w:val="00CE7FF5"/>
   </w:style>
   <w:style w:type="character" w:default="1" w:styleId="DefaultParagraphFont">
     <w:name w:val="Default Paragraph Font"/>
@@ -3560,7 +3849,7 @@
     <w:uiPriority w:val="99"/>
     <w:semiHidden/>
     <w:unhideWhenUsed/>
-    <w:rsid w:val="00C13615"/>
+    <w:rsid w:val="00BA2D68"/>
     <w:rPr>
       <w:rFonts w:ascii="Tahoma" w:hAnsi="Tahoma" w:cs="Tahoma"/>
       <w:sz w:val="16"/>
@@ -3573,7 +3862,7 @@
     <w:link w:val="BalloonText"/>
     <w:uiPriority w:val="99"/>
     <w:semiHidden/>
-    <w:rsid w:val="00C13615"/>
+    <w:rsid w:val="00BA2D68"/>
     <w:rPr>
       <w:rFonts w:ascii="Tahoma" w:hAnsi="Tahoma" w:cs="Tahoma"/>
       <w:sz w:val="16"/>
@@ -3584,7 +3873,7 @@
     <w:name w:val="Table Grid"/>
     <w:basedOn w:val="TableNormal"/>
     <w:uiPriority w:val="59"/>
-    <w:rsid w:val="004B6BB7"/>
+    <w:rsid w:val="00473F22"/>
     <w:tblPr>
       <w:tblInd w:w="0" w:type="dxa"/>
       <w:tblBorders>
@@ -3603,7 +3892,436 @@
       </w:tblCellMar>
     </w:tblPr>
   </w:style>
+  <w:style w:type="paragraph" w:styleId="Header">
+    <w:name w:val="header"/>
+    <w:basedOn w:val="Normal"/>
+    <w:link w:val="HeaderChar"/>
+    <w:uiPriority w:val="99"/>
+    <w:unhideWhenUsed/>
+    <w:rsid w:val="00C51D3B"/>
+    <w:pPr>
+      <w:tabs>
+        <w:tab w:val="center" w:pos="4680"/>
+        <w:tab w:val="right" w:pos="9360"/>
+      </w:tabs>
+    </w:pPr>
+  </w:style>
+  <w:style w:type="character" w:customStyle="1" w:styleId="HeaderChar">
+    <w:name w:val="Header Char"/>
+    <w:basedOn w:val="DefaultParagraphFont"/>
+    <w:link w:val="Header"/>
+    <w:uiPriority w:val="99"/>
+    <w:rsid w:val="00C51D3B"/>
+  </w:style>
+  <w:style w:type="paragraph" w:styleId="Footer">
+    <w:name w:val="footer"/>
+    <w:basedOn w:val="Normal"/>
+    <w:link w:val="FooterChar"/>
+    <w:uiPriority w:val="99"/>
+    <w:unhideWhenUsed/>
+    <w:rsid w:val="00C51D3B"/>
+    <w:pPr>
+      <w:tabs>
+        <w:tab w:val="center" w:pos="4680"/>
+        <w:tab w:val="right" w:pos="9360"/>
+      </w:tabs>
+    </w:pPr>
+  </w:style>
+  <w:style w:type="character" w:customStyle="1" w:styleId="FooterChar">
+    <w:name w:val="Footer Char"/>
+    <w:basedOn w:val="DefaultParagraphFont"/>
+    <w:link w:val="Footer"/>
+    <w:uiPriority w:val="99"/>
+    <w:rsid w:val="00C51D3B"/>
+  </w:style>
 </w:styles>
+</file>
+
+<file path=word/glossary/document.xml><?xml version="1.0" encoding="utf-8"?>
+<w:glossaryDocument xmlns:ve="http://schemas.openxmlformats.org/markup-compatibility/2006" xmlns:o="urn:schemas-microsoft-com:office:office" xmlns:r="http://schemas.openxmlformats.org/officeDocument/2006/relationships" xmlns:m="http://schemas.openxmlformats.org/officeDocument/2006/math" xmlns:v="urn:schemas-microsoft-com:vml" xmlns:wp="http://schemas.openxmlformats.org/drawingml/2006/wordprocessingDrawing" xmlns:w10="urn:schemas-microsoft-com:office:word" xmlns:w="http://schemas.openxmlformats.org/wordprocessingml/2006/main" xmlns:wne="http://schemas.microsoft.com/office/word/2006/wordml">
+  <w:docParts>
+    <w:docPart>
+      <w:docPartPr>
+        <w:name w:val="B9301CDEDFF44D1DBA945AB6B63319F9"/>
+        <w:category>
+          <w:name w:val="General"/>
+          <w:gallery w:val="placeholder"/>
+        </w:category>
+        <w:types>
+          <w:type w:val="bbPlcHdr"/>
+        </w:types>
+        <w:behaviors>
+          <w:behavior w:val="content"/>
+        </w:behaviors>
+        <w:guid w:val="{65DB87C3-3EF2-4124-BD05-1DAAF4CE056B}"/>
+      </w:docPartPr>
+      <w:docPartBody>
+        <w:p>
+          <w:pPr>
+            <w:pStyle w:val="B9301CDEDFF44D1DBA945AB6B63319F9"/>
+          </w:pPr>
+          <w:r>
+            <w:rPr>
+              <w:rFonts w:asciiTheme="majorHAnsi" w:eastAsiaTheme="majorEastAsia" w:hAnsiTheme="majorHAnsi" w:cstheme="majorBidi"/>
+              <w:sz w:val="36"/>
+              <w:szCs w:val="36"/>
+            </w:rPr>
+            <w:t>[Type the document title]</w:t>
+          </w:r>
+        </w:p>
+      </w:docPartBody>
+    </w:docPart>
+    <w:docPart>
+      <w:docPartPr>
+        <w:name w:val="7565D9C378BE42218608AFDF31BFE5BD"/>
+        <w:category>
+          <w:name w:val="General"/>
+          <w:gallery w:val="placeholder"/>
+        </w:category>
+        <w:types>
+          <w:type w:val="bbPlcHdr"/>
+        </w:types>
+        <w:behaviors>
+          <w:behavior w:val="content"/>
+        </w:behaviors>
+        <w:guid w:val="{686803F6-1F59-4ACD-9CD3-4CDEBC0764FA}"/>
+      </w:docPartPr>
+      <w:docPartBody>
+        <w:p>
+          <w:pPr>
+            <w:pStyle w:val="7565D9C378BE42218608AFDF31BFE5BD"/>
+          </w:pPr>
+          <w:r>
+            <w:rPr>
+              <w:rFonts w:asciiTheme="majorHAnsi" w:eastAsiaTheme="majorEastAsia" w:hAnsiTheme="majorHAnsi" w:cstheme="majorBidi"/>
+              <w:b/>
+              <w:bCs/>
+              <w:color w:val="4F81BD" w:themeColor="accent1"/>
+              <w:sz w:val="36"/>
+              <w:szCs w:val="36"/>
+            </w:rPr>
+            <w:t>[Year]</w:t>
+          </w:r>
+        </w:p>
+      </w:docPartBody>
+    </w:docPart>
+    <w:docPart>
+      <w:docPartPr>
+        <w:name w:val="1E8A8A049821425395E3F33CF246248E"/>
+        <w:category>
+          <w:name w:val="General"/>
+          <w:gallery w:val="placeholder"/>
+        </w:category>
+        <w:types>
+          <w:type w:val="bbPlcHdr"/>
+        </w:types>
+        <w:behaviors>
+          <w:behavior w:val="content"/>
+        </w:behaviors>
+        <w:guid w:val="{30F1DD40-23FA-4DE9-ACA7-C1F544F0CC8D}"/>
+      </w:docPartPr>
+      <w:docPartBody>
+        <w:p>
+          <w:pPr>
+            <w:pStyle w:val="1E8A8A049821425395E3F33CF246248E"/>
+          </w:pPr>
+          <w:r>
+            <w:rPr>
+              <w:i/>
+              <w:iCs/>
+              <w:color w:val="8C8C8C" w:themeColor="background1" w:themeShade="8C"/>
+            </w:rPr>
+            <w:t>[Type the company name]</w:t>
+          </w:r>
+        </w:p>
+      </w:docPartBody>
+    </w:docPart>
+  </w:docParts>
+</w:glossaryDocument>
+</file>
+
+<file path=word/glossary/fontTable.xml><?xml version="1.0" encoding="utf-8"?>
+<w:fonts xmlns:r="http://schemas.openxmlformats.org/officeDocument/2006/relationships" xmlns:w="http://schemas.openxmlformats.org/wordprocessingml/2006/main">
+  <w:font w:name="Calibri">
+    <w:panose1 w:val="020F0502020204030204"/>
+    <w:charset w:val="00"/>
+    <w:family w:val="swiss"/>
+    <w:pitch w:val="variable"/>
+    <w:sig w:usb0="E0002AFF" w:usb1="C000247B" w:usb2="00000009" w:usb3="00000000" w:csb0="000001FF" w:csb1="00000000"/>
+  </w:font>
+  <w:font w:name="Latha">
+    <w:panose1 w:val="020B0604020202020204"/>
+    <w:charset w:val="00"/>
+    <w:family w:val="swiss"/>
+    <w:pitch w:val="variable"/>
+    <w:sig w:usb0="00100003" w:usb1="00000000" w:usb2="00000000" w:usb3="00000000" w:csb0="00000001" w:csb1="00000000"/>
+  </w:font>
+  <w:font w:name="Times New Roman">
+    <w:panose1 w:val="02020603050405020304"/>
+    <w:charset w:val="00"/>
+    <w:family w:val="roman"/>
+    <w:pitch w:val="variable"/>
+    <w:sig w:usb0="E0002EFF" w:usb1="C000785B" w:usb2="00000009" w:usb3="00000000" w:csb0="000001FF" w:csb1="00000000"/>
+  </w:font>
+  <w:font w:name="Tahoma">
+    <w:panose1 w:val="020B0604030504040204"/>
+    <w:charset w:val="00"/>
+    <w:family w:val="swiss"/>
+    <w:pitch w:val="variable"/>
+    <w:sig w:usb0="E1002EFF" w:usb1="C000605B" w:usb2="00000029" w:usb3="00000000" w:csb0="000101FF" w:csb1="00000000"/>
+  </w:font>
+  <w:font w:name="Cambria">
+    <w:panose1 w:val="02040503050406030204"/>
+    <w:charset w:val="00"/>
+    <w:family w:val="roman"/>
+    <w:pitch w:val="variable"/>
+    <w:sig w:usb0="E00006FF" w:usb1="420024FF" w:usb2="02000000" w:usb3="00000000" w:csb0="0000019F" w:csb1="00000000"/>
+  </w:font>
+</w:fonts>
+</file>
+
+<file path=word/glossary/settings.xml><?xml version="1.0" encoding="utf-8"?>
+<w:settings xmlns:o="urn:schemas-microsoft-com:office:office" xmlns:r="http://schemas.openxmlformats.org/officeDocument/2006/relationships" xmlns:m="http://schemas.openxmlformats.org/officeDocument/2006/math" xmlns:v="urn:schemas-microsoft-com:vml" xmlns:w10="urn:schemas-microsoft-com:office:word" xmlns:w="http://schemas.openxmlformats.org/wordprocessingml/2006/main" xmlns:sl="http://schemas.openxmlformats.org/schemaLibrary/2006/main">
+  <w:view w:val="normal"/>
+  <w:defaultTabStop w:val="720"/>
+  <w:characterSpacingControl w:val="doNotCompress"/>
+  <w:compat>
+    <w:useFELayout/>
+  </w:compat>
+  <w:rsids>
+    <w:rsidRoot w:val="00453FF7"/>
+    <w:rsid w:val="004442EE"/>
+    <w:rsid w:val="00453FF7"/>
+    <w:rsid w:val="00960777"/>
+  </w:rsids>
+  <m:mathPr>
+    <m:mathFont m:val="Cambria Math"/>
+    <m:brkBin m:val="before"/>
+    <m:brkBinSub m:val="--"/>
+    <m:smallFrac m:val="off"/>
+    <m:dispDef/>
+    <m:lMargin m:val="0"/>
+    <m:rMargin m:val="0"/>
+    <m:defJc m:val="centerGroup"/>
+    <m:wrapIndent m:val="1440"/>
+    <m:intLim m:val="subSup"/>
+    <m:naryLim m:val="undOvr"/>
+  </m:mathPr>
+  <w:themeFontLang w:val="en-US" w:bidi="ta-IN"/>
+  <w:clrSchemeMapping w:bg1="light1" w:t1="dark1" w:bg2="light2" w:t2="dark2" w:accent1="accent1" w:accent2="accent2" w:accent3="accent3" w:accent4="accent4" w:accent5="accent5" w:accent6="accent6" w:hyperlink="hyperlink" w:followedHyperlink="followedHyperlink"/>
+  <w:decimalSymbol w:val="."/>
+  <w:listSeparator w:val=","/>
+</w:settings>
+</file>
+
+<file path=word/glossary/styles.xml><?xml version="1.0" encoding="utf-8"?>
+<w:styles xmlns:r="http://schemas.openxmlformats.org/officeDocument/2006/relationships" xmlns:w="http://schemas.openxmlformats.org/wordprocessingml/2006/main">
+  <w:docDefaults>
+    <w:rPrDefault>
+      <w:rPr>
+        <w:rFonts w:asciiTheme="minorHAnsi" w:eastAsiaTheme="minorEastAsia" w:hAnsiTheme="minorHAnsi" w:cstheme="minorBidi"/>
+        <w:sz w:val="22"/>
+        <w:szCs w:val="22"/>
+        <w:lang w:val="en-US" w:eastAsia="en-US" w:bidi="ta-IN"/>
+      </w:rPr>
+    </w:rPrDefault>
+    <w:pPrDefault>
+      <w:pPr>
+        <w:spacing w:after="200" w:line="276" w:lineRule="auto"/>
+      </w:pPr>
+    </w:pPrDefault>
+  </w:docDefaults>
+  <w:latentStyles w:defLockedState="0" w:defUIPriority="99" w:defSemiHidden="1" w:defUnhideWhenUsed="1" w:defQFormat="0" w:count="267">
+    <w:lsdException w:name="Normal" w:semiHidden="0" w:uiPriority="0" w:unhideWhenUsed="0" w:qFormat="1"/>
+    <w:lsdException w:name="heading 1" w:semiHidden="0" w:uiPriority="9" w:unhideWhenUsed="0" w:qFormat="1"/>
+    <w:lsdException w:name="heading 2" w:uiPriority="9" w:qFormat="1"/>
+    <w:lsdException w:name="heading 3" w:uiPriority="9" w:qFormat="1"/>
+    <w:lsdException w:name="heading 4" w:uiPriority="9" w:qFormat="1"/>
+    <w:lsdException w:name="heading 5" w:uiPriority="9" w:qFormat="1"/>
+    <w:lsdException w:name="heading 6" w:uiPriority="9" w:qFormat="1"/>
+    <w:lsdException w:name="heading 7" w:uiPriority="9" w:qFormat="1"/>
+    <w:lsdException w:name="heading 8" w:uiPriority="9" w:qFormat="1"/>
+    <w:lsdException w:name="heading 9" w:uiPriority="9" w:qFormat="1"/>
+    <w:lsdException w:name="toc 1" w:uiPriority="39"/>
+    <w:lsdException w:name="toc 2" w:uiPriority="39"/>
+    <w:lsdException w:name="toc 3" w:uiPriority="39"/>
+    <w:lsdException w:name="toc 4" w:uiPriority="39"/>
+    <w:lsdException w:name="toc 5" w:uiPriority="39"/>
+    <w:lsdException w:name="toc 6" w:uiPriority="39"/>
+    <w:lsdException w:name="toc 7" w:uiPriority="39"/>
+    <w:lsdException w:name="toc 8" w:uiPriority="39"/>
+    <w:lsdException w:name="toc 9" w:uiPriority="39"/>
+    <w:lsdException w:name="caption" w:uiPriority="35" w:qFormat="1"/>
+    <w:lsdException w:name="Title" w:semiHidden="0" w:uiPriority="10" w:unhideWhenUsed="0" w:qFormat="1"/>
+    <w:lsdException w:name="Default Paragraph Font" w:uiPriority="1"/>
+    <w:lsdException w:name="Subtitle" w:semiHidden="0" w:uiPriority="11" w:unhideWhenUsed="0" w:qFormat="1"/>
+    <w:lsdException w:name="Strong" w:semiHidden="0" w:uiPriority="22" w:unhideWhenUsed="0" w:qFormat="1"/>
+    <w:lsdException w:name="Emphasis" w:semiHidden="0" w:uiPriority="20" w:unhideWhenUsed="0" w:qFormat="1"/>
+    <w:lsdException w:name="Table Grid" w:semiHidden="0" w:uiPriority="59" w:unhideWhenUsed="0"/>
+    <w:lsdException w:name="Placeholder Text" w:unhideWhenUsed="0"/>
+    <w:lsdException w:name="No Spacing" w:semiHidden="0" w:uiPriority="1" w:unhideWhenUsed="0" w:qFormat="1"/>
+    <w:lsdException w:name="Light Shading" w:semiHidden="0" w:uiPriority="60" w:unhideWhenUsed="0"/>
+    <w:lsdException w:name="Light List" w:semiHidden="0" w:uiPriority="61" w:unhideWhenUsed="0"/>
+    <w:lsdException w:name="Light Grid" w:semiHidden="0" w:uiPriority="62" w:unhideWhenUsed="0"/>
+    <w:lsdException w:name="Medium Shading 1" w:semiHidden="0" w:uiPriority="63" w:unhideWhenUsed="0"/>
+    <w:lsdException w:name="Medium Shading 2" w:semiHidden="0" w:uiPriority="64" w:unhideWhenUsed="0"/>
+    <w:lsdException w:name="Medium List 1" w:semiHidden="0" w:uiPriority="65" w:unhideWhenUsed="0"/>
+    <w:lsdException w:name="Medium List 2" w:semiHidden="0" w:uiPriority="66" w:unhideWhenUsed="0"/>
+    <w:lsdException w:name="Medium Grid 1" w:semiHidden="0" w:uiPriority="67" w:unhideWhenUsed="0"/>
+    <w:lsdException w:name="Medium Grid 2" w:semiHidden="0" w:uiPriority="68" w:unhideWhenUsed="0"/>
+    <w:lsdException w:name="Medium Grid 3" w:semiHidden="0" w:uiPriority="69" w:unhideWhenUsed="0"/>
+    <w:lsdException w:name="Dark List" w:semiHidden="0" w:uiPriority="70" w:unhideWhenUsed="0"/>
+    <w:lsdException w:name="Colorful Shading" w:semiHidden="0" w:uiPriority="71" w:unhideWhenUsed="0"/>
+    <w:lsdException w:name="Colorful List" w:semiHidden="0" w:uiPriority="72" w:unhideWhenUsed="0"/>
+    <w:lsdException w:name="Colorful Grid" w:semiHidden="0" w:uiPriority="73" w:unhideWhenUsed="0"/>
+    <w:lsdException w:name="Light Shading Accent 1" w:semiHidden="0" w:uiPriority="60" w:unhideWhenUsed="0"/>
+    <w:lsdException w:name="Light List Accent 1" w:semiHidden="0" w:uiPriority="61" w:unhideWhenUsed="0"/>
+    <w:lsdException w:name="Light Grid Accent 1" w:semiHidden="0" w:uiPriority="62" w:unhideWhenUsed="0"/>
+    <w:lsdException w:name="Medium Shading 1 Accent 1" w:semiHidden="0" w:uiPriority="63" w:unhideWhenUsed="0"/>
+    <w:lsdException w:name="Medium Shading 2 Accent 1" w:semiHidden="0" w:uiPriority="64" w:unhideWhenUsed="0"/>
+    <w:lsdException w:name="Medium List 1 Accent 1" w:semiHidden="0" w:uiPriority="65" w:unhideWhenUsed="0"/>
+    <w:lsdException w:name="Revision" w:unhideWhenUsed="0"/>
+    <w:lsdException w:name="List Paragraph" w:semiHidden="0" w:uiPriority="34" w:unhideWhenUsed="0" w:qFormat="1"/>
+    <w:lsdException w:name="Quote" w:semiHidden="0" w:uiPriority="29" w:unhideWhenUsed="0" w:qFormat="1"/>
+    <w:lsdException w:name="Intense Quote" w:semiHidden="0" w:uiPriority="30" w:unhideWhenUsed="0" w:qFormat="1"/>
+    <w:lsdException w:name="Medium List 2 Accent 1" w:semiHidden="0" w:uiPriority="66" w:unhideWhenUsed="0"/>
+    <w:lsdException w:name="Medium Grid 1 Accent 1" w:semiHidden="0" w:uiPriority="67" w:unhideWhenUsed="0"/>
+    <w:lsdException w:name="Medium Grid 2 Accent 1" w:semiHidden="0" w:uiPriority="68" w:unhideWhenUsed="0"/>
+    <w:lsdException w:name="Medium Grid 3 Accent 1" w:semiHidden="0" w:uiPriority="69" w:unhideWhenUsed="0"/>
+    <w:lsdException w:name="Dark List Accent 1" w:semiHidden="0" w:uiPriority="70" w:unhideWhenUsed="0"/>
+    <w:lsdException w:name="Colorful Shading Accent 1" w:semiHidden="0" w:uiPriority="71" w:unhideWhenUsed="0"/>
+    <w:lsdException w:name="Colorful List Accent 1" w:semiHidden="0" w:uiPriority="72" w:unhideWhenUsed="0"/>
+    <w:lsdException w:name="Colorful Grid Accent 1" w:semiHidden="0" w:uiPriority="73" w:unhideWhenUsed="0"/>
+    <w:lsdException w:name="Light Shading Accent 2" w:semiHidden="0" w:uiPriority="60" w:unhideWhenUsed="0"/>
+    <w:lsdException w:name="Light List Accent 2" w:semiHidden="0" w:uiPriority="61" w:unhideWhenUsed="0"/>
+    <w:lsdException w:name="Light Grid Accent 2" w:semiHidden="0" w:uiPriority="62" w:unhideWhenUsed="0"/>
+    <w:lsdException w:name="Medium Shading 1 Accent 2" w:semiHidden="0" w:uiPriority="63" w:unhideWhenUsed="0"/>
+    <w:lsdException w:name="Medium Shading 2 Accent 2" w:semiHidden="0" w:uiPriority="64" w:unhideWhenUsed="0"/>
+    <w:lsdException w:name="Medium List 1 Accent 2" w:semiHidden="0" w:uiPriority="65" w:unhideWhenUsed="0"/>
+    <w:lsdException w:name="Medium List 2 Accent 2" w:semiHidden="0" w:uiPriority="66" w:unhideWhenUsed="0"/>
+    <w:lsdException w:name="Medium Grid 1 Accent 2" w:semiHidden="0" w:uiPriority="67" w:unhideWhenUsed="0"/>
+    <w:lsdException w:name="Medium Grid 2 Accent 2" w:semiHidden="0" w:uiPriority="68" w:unhideWhenUsed="0"/>
+    <w:lsdException w:name="Medium Grid 3 Accent 2" w:semiHidden="0" w:uiPriority="69" w:unhideWhenUsed="0"/>
+    <w:lsdException w:name="Dark List Accent 2" w:semiHidden="0" w:uiPriority="70" w:unhideWhenUsed="0"/>
+    <w:lsdException w:name="Colorful Shading Accent 2" w:semiHidden="0" w:uiPriority="71" w:unhideWhenUsed="0"/>
+    <w:lsdException w:name="Colorful List Accent 2" w:semiHidden="0" w:uiPriority="72" w:unhideWhenUsed="0"/>
+    <w:lsdException w:name="Colorful Grid Accent 2" w:semiHidden="0" w:uiPriority="73" w:unhideWhenUsed="0"/>
+    <w:lsdException w:name="Light Shading Accent 3" w:semiHidden="0" w:uiPriority="60" w:unhideWhenUsed="0"/>
+    <w:lsdException w:name="Light List Accent 3" w:semiHidden="0" w:uiPriority="61" w:unhideWhenUsed="0"/>
+    <w:lsdException w:name="Light Grid Accent 3" w:semiHidden="0" w:uiPriority="62" w:unhideWhenUsed="0"/>
+    <w:lsdException w:name="Medium Shading 1 Accent 3" w:semiHidden="0" w:uiPriority="63" w:unhideWhenUsed="0"/>
+    <w:lsdException w:name="Medium Shading 2 Accent 3" w:semiHidden="0" w:uiPriority="64" w:unhideWhenUsed="0"/>
+    <w:lsdException w:name="Medium List 1 Accent 3" w:semiHidden="0" w:uiPriority="65" w:unhideWhenUsed="0"/>
+    <w:lsdException w:name="Medium List 2 Accent 3" w:semiHidden="0" w:uiPriority="66" w:unhideWhenUsed="0"/>
+    <w:lsdException w:name="Medium Grid 1 Accent 3" w:semiHidden="0" w:uiPriority="67" w:unhideWhenUsed="0"/>
+    <w:lsdException w:name="Medium Grid 2 Accent 3" w:semiHidden="0" w:uiPriority="68" w:unhideWhenUsed="0"/>
+    <w:lsdException w:name="Medium Grid 3 Accent 3" w:semiHidden="0" w:uiPriority="69" w:unhideWhenUsed="0"/>
+    <w:lsdException w:name="Dark List Accent 3" w:semiHidden="0" w:uiPriority="70" w:unhideWhenUsed="0"/>
+    <w:lsdException w:name="Colorful Shading Accent 3" w:semiHidden="0" w:uiPriority="71" w:unhideWhenUsed="0"/>
+    <w:lsdException w:name="Colorful List Accent 3" w:semiHidden="0" w:uiPriority="72" w:unhideWhenUsed="0"/>
+    <w:lsdException w:name="Colorful Grid Accent 3" w:semiHidden="0" w:uiPriority="73" w:unhideWhenUsed="0"/>
+    <w:lsdException w:name="Light Shading Accent 4" w:semiHidden="0" w:uiPriority="60" w:unhideWhenUsed="0"/>
+    <w:lsdException w:name="Light List Accent 4" w:semiHidden="0" w:uiPriority="61" w:unhideWhenUsed="0"/>
+    <w:lsdException w:name="Light Grid Accent 4" w:semiHidden="0" w:uiPriority="62" w:unhideWhenUsed="0"/>
+    <w:lsdException w:name="Medium Shading 1 Accent 4" w:semiHidden="0" w:uiPriority="63" w:unhideWhenUsed="0"/>
+    <w:lsdException w:name="Medium Shading 2 Accent 4" w:semiHidden="0" w:uiPriority="64" w:unhideWhenUsed="0"/>
+    <w:lsdException w:name="Medium List 1 Accent 4" w:semiHidden="0" w:uiPriority="65" w:unhideWhenUsed="0"/>
+    <w:lsdException w:name="Medium List 2 Accent 4" w:semiHidden="0" w:uiPriority="66" w:unhideWhenUsed="0"/>
+    <w:lsdException w:name="Medium Grid 1 Accent 4" w:semiHidden="0" w:uiPriority="67" w:unhideWhenUsed="0"/>
+    <w:lsdException w:name="Medium Grid 2 Accent 4" w:semiHidden="0" w:uiPriority="68" w:unhideWhenUsed="0"/>
+    <w:lsdException w:name="Medium Grid 3 Accent 4" w:semiHidden="0" w:uiPriority="69" w:unhideWhenUsed="0"/>
+    <w:lsdException w:name="Dark List Accent 4" w:semiHidden="0" w:uiPriority="70" w:unhideWhenUsed="0"/>
+    <w:lsdException w:name="Colorful Shading Accent 4" w:semiHidden="0" w:uiPriority="71" w:unhideWhenUsed="0"/>
+    <w:lsdException w:name="Colorful List Accent 4" w:semiHidden="0" w:uiPriority="72" w:unhideWhenUsed="0"/>
+    <w:lsdException w:name="Colorful Grid Accent 4" w:semiHidden="0" w:uiPriority="73" w:unhideWhenUsed="0"/>
+    <w:lsdException w:name="Light Shading Accent 5" w:semiHidden="0" w:uiPriority="60" w:unhideWhenUsed="0"/>
+    <w:lsdException w:name="Light List Accent 5" w:semiHidden="0" w:uiPriority="61" w:unhideWhenUsed="0"/>
+    <w:lsdException w:name="Light Grid Accent 5" w:semiHidden="0" w:uiPriority="62" w:unhideWhenUsed="0"/>
+    <w:lsdException w:name="Medium Shading 1 Accent 5" w:semiHidden="0" w:uiPriority="63" w:unhideWhenUsed="0"/>
+    <w:lsdException w:name="Medium Shading 2 Accent 5" w:semiHidden="0" w:uiPriority="64" w:unhideWhenUsed="0"/>
+    <w:lsdException w:name="Medium List 1 Accent 5" w:semiHidden="0" w:uiPriority="65" w:unhideWhenUsed="0"/>
+    <w:lsdException w:name="Medium List 2 Accent 5" w:semiHidden="0" w:uiPriority="66" w:unhideWhenUsed="0"/>
+    <w:lsdException w:name="Medium Grid 1 Accent 5" w:semiHidden="0" w:uiPriority="67" w:unhideWhenUsed="0"/>
+    <w:lsdException w:name="Medium Grid 2 Accent 5" w:semiHidden="0" w:uiPriority="68" w:unhideWhenUsed="0"/>
+    <w:lsdException w:name="Medium Grid 3 Accent 5" w:semiHidden="0" w:uiPriority="69" w:unhideWhenUsed="0"/>
+    <w:lsdException w:name="Dark List Accent 5" w:semiHidden="0" w:uiPriority="70" w:unhideWhenUsed="0"/>
+    <w:lsdException w:name="Colorful Shading Accent 5" w:semiHidden="0" w:uiPriority="71" w:unhideWhenUsed="0"/>
+    <w:lsdException w:name="Colorful List Accent 5" w:semiHidden="0" w:uiPriority="72" w:unhideWhenUsed="0"/>
+    <w:lsdException w:name="Colorful Grid Accent 5" w:semiHidden="0" w:uiPriority="73" w:unhideWhenUsed="0"/>
+    <w:lsdException w:name="Light Shading Accent 6" w:semiHidden="0" w:uiPriority="60" w:unhideWhenUsed="0"/>
+    <w:lsdException w:name="Light List Accent 6" w:semiHidden="0" w:uiPriority="61" w:unhideWhenUsed="0"/>
+    <w:lsdException w:name="Light Grid Accent 6" w:semiHidden="0" w:uiPriority="62" w:unhideWhenUsed="0"/>
+    <w:lsdException w:name="Medium Shading 1 Accent 6" w:semiHidden="0" w:uiPriority="63" w:unhideWhenUsed="0"/>
+    <w:lsdException w:name="Medium Shading 2 Accent 6" w:semiHidden="0" w:uiPriority="64" w:unhideWhenUsed="0"/>
+    <w:lsdException w:name="Medium List 1 Accent 6" w:semiHidden="0" w:uiPriority="65" w:unhideWhenUsed="0"/>
+    <w:lsdException w:name="Medium List 2 Accent 6" w:semiHidden="0" w:uiPriority="66" w:unhideWhenUsed="0"/>
+    <w:lsdException w:name="Medium Grid 1 Accent 6" w:semiHidden="0" w:uiPriority="67" w:unhideWhenUsed="0"/>
+    <w:lsdException w:name="Medium Grid 2 Accent 6" w:semiHidden="0" w:uiPriority="68" w:unhideWhenUsed="0"/>
+    <w:lsdException w:name="Medium Grid 3 Accent 6" w:semiHidden="0" w:uiPriority="69" w:unhideWhenUsed="0"/>
+    <w:lsdException w:name="Dark List Accent 6" w:semiHidden="0" w:uiPriority="70" w:unhideWhenUsed="0"/>
+    <w:lsdException w:name="Colorful Shading Accent 6" w:semiHidden="0" w:uiPriority="71" w:unhideWhenUsed="0"/>
+    <w:lsdException w:name="Colorful List Accent 6" w:semiHidden="0" w:uiPriority="72" w:unhideWhenUsed="0"/>
+    <w:lsdException w:name="Colorful Grid Accent 6" w:semiHidden="0" w:uiPriority="73" w:unhideWhenUsed="0"/>
+    <w:lsdException w:name="Subtle Emphasis" w:semiHidden="0" w:uiPriority="19" w:unhideWhenUsed="0" w:qFormat="1"/>
+    <w:lsdException w:name="Intense Emphasis" w:semiHidden="0" w:uiPriority="21" w:unhideWhenUsed="0" w:qFormat="1"/>
+    <w:lsdException w:name="Subtle Reference" w:semiHidden="0" w:uiPriority="31" w:unhideWhenUsed="0" w:qFormat="1"/>
+    <w:lsdException w:name="Intense Reference" w:semiHidden="0" w:uiPriority="32" w:unhideWhenUsed="0" w:qFormat="1"/>
+    <w:lsdException w:name="Book Title" w:semiHidden="0" w:uiPriority="33" w:unhideWhenUsed="0" w:qFormat="1"/>
+    <w:lsdException w:name="Bibliography" w:uiPriority="37"/>
+    <w:lsdException w:name="TOC Heading" w:uiPriority="39" w:qFormat="1"/>
+  </w:latentStyles>
+  <w:style w:type="paragraph" w:default="1" w:styleId="Normal">
+    <w:name w:val="Normal"/>
+    <w:qFormat/>
+    <w:rsid w:val="004442EE"/>
+  </w:style>
+  <w:style w:type="character" w:default="1" w:styleId="DefaultParagraphFont">
+    <w:name w:val="Default Paragraph Font"/>
+    <w:uiPriority w:val="1"/>
+    <w:semiHidden/>
+    <w:unhideWhenUsed/>
+  </w:style>
+  <w:style w:type="table" w:default="1" w:styleId="TableNormal">
+    <w:name w:val="Normal Table"/>
+    <w:uiPriority w:val="99"/>
+    <w:semiHidden/>
+    <w:unhideWhenUsed/>
+    <w:qFormat/>
+    <w:tblPr>
+      <w:tblInd w:w="0" w:type="dxa"/>
+      <w:tblCellMar>
+        <w:top w:w="0" w:type="dxa"/>
+        <w:left w:w="108" w:type="dxa"/>
+        <w:bottom w:w="0" w:type="dxa"/>
+        <w:right w:w="108" w:type="dxa"/>
+      </w:tblCellMar>
+    </w:tblPr>
+  </w:style>
+  <w:style w:type="numbering" w:default="1" w:styleId="NoList">
+    <w:name w:val="No List"/>
+    <w:uiPriority w:val="99"/>
+    <w:semiHidden/>
+    <w:unhideWhenUsed/>
+  </w:style>
+  <w:style w:type="paragraph" w:customStyle="1" w:styleId="B9301CDEDFF44D1DBA945AB6B63319F9">
+    <w:name w:val="B9301CDEDFF44D1DBA945AB6B63319F9"/>
+    <w:rsid w:val="00453FF7"/>
+  </w:style>
+  <w:style w:type="paragraph" w:customStyle="1" w:styleId="7565D9C378BE42218608AFDF31BFE5BD">
+    <w:name w:val="7565D9C378BE42218608AFDF31BFE5BD"/>
+    <w:rsid w:val="00453FF7"/>
+  </w:style>
+  <w:style w:type="paragraph" w:customStyle="1" w:styleId="1E8A8A049821425395E3F33CF246248E">
+    <w:name w:val="1E8A8A049821425395E3F33CF246248E"/>
+    <w:rsid w:val="00453FF7"/>
+  </w:style>
+</w:styles>
+</file>
+
+<file path=word/glossary/webSettings.xml><?xml version="1.0" encoding="utf-8"?>
+<w:webSettings xmlns:r="http://schemas.openxmlformats.org/officeDocument/2006/relationships" xmlns:w="http://schemas.openxmlformats.org/wordprocessingml/2006/main">
+  <w:optimizeForBrowser/>
+</w:webSettings>
 </file>
 
 <file path=word/theme/theme1.xml><?xml version="1.0" encoding="utf-8"?>
@@ -3887,4 +4605,23 @@
   <a:objectDefaults/>
   <a:extraClrSchemeLst/>
 </a:theme>
+</file>
+
+<file path=customXml/item1.xml><?xml version="1.0" encoding="utf-8"?>
+<CoverPageProperties xmlns="http://schemas.microsoft.com/office/2006/coverPageProps">
+  <PublishDate>GE8151</PublishDate>
+  <Abstract/>
+  <CompanyAddress/>
+  <CompanyPhone/>
+  <CompanyFax/>
+  <CompanyEmail/>
+</CoverPageProperties>
+</file>
+
+<file path=customXml/itemProps1.xml><?xml version="1.0" encoding="utf-8"?>
+<ds:datastoreItem xmlns:ds="http://schemas.openxmlformats.org/officeDocument/2006/customXml" ds:itemID="{55AF091B-3C7A-41E3-B477-F2FDAA23CFDA}">
+  <ds:schemaRefs>
+    <ds:schemaRef ds:uri="http://schemas.microsoft.com/office/2006/coverPageProps"/>
+  </ds:schemaRefs>
+</ds:datastoreItem>
 </file>
</xml_diff>